<commit_message>
code and test case
</commit_message>
<xml_diff>
--- a/srs railway ticket.docx
+++ b/srs railway ticket.docx
@@ -143,21 +143,12 @@
           <w:szCs w:val="56"/>
         </w:rPr>
       </w:pPr>
-      <w:proofErr w:type="spellStart"/>
       <w:r>
         <w:rPr>
           <w:sz w:val="56"/>
           <w:szCs w:val="56"/>
         </w:rPr>
-        <w:t>Abhishek</w:t>
-      </w:r>
-      <w:proofErr w:type="spellEnd"/>
-      <w:r>
-        <w:rPr>
-          <w:sz w:val="56"/>
-          <w:szCs w:val="56"/>
-        </w:rPr>
-        <w:t xml:space="preserve"> Raj</w:t>
+        <w:t>Abhishek Raj</w:t>
       </w:r>
     </w:p>
     <w:p>
@@ -834,25 +825,7 @@
           <w:sz w:val="44"/>
           <w:szCs w:val="44"/>
         </w:rPr>
-        <w:t xml:space="preserve">• </w:t>
-      </w:r>
-      <w:proofErr w:type="spellStart"/>
-      <w:r>
-        <w:rPr>
-          <w:rFonts w:ascii="Times New Roman" w:hAnsi="Times New Roman" w:cs="Times New Roman"/>
-          <w:sz w:val="44"/>
-          <w:szCs w:val="44"/>
-        </w:rPr>
-        <w:t>Tatkal</w:t>
-      </w:r>
-      <w:proofErr w:type="spellEnd"/>
-      <w:r>
-        <w:rPr>
-          <w:rFonts w:ascii="Times New Roman" w:hAnsi="Times New Roman" w:cs="Times New Roman"/>
-          <w:sz w:val="44"/>
-          <w:szCs w:val="44"/>
-        </w:rPr>
-        <w:t xml:space="preserve"> Reservation.</w:t>
+        <w:t>• Tatkal Reservation.</w:t>
       </w:r>
       <w:r>
         <w:rPr>
@@ -1279,7 +1252,16 @@
           <w:sz w:val="32"/>
           <w:szCs w:val="32"/>
         </w:rPr>
-        <w:t>Add/Modify Bus Information:</w:t>
+        <w:t>Add/Modify Train</w:t>
+      </w:r>
+      <w:r>
+        <w:rPr>
+          <w:b/>
+          <w:bCs/>
+          <w:sz w:val="32"/>
+          <w:szCs w:val="32"/>
+        </w:rPr>
+        <w:t xml:space="preserve"> Information:</w:t>
       </w:r>
       <w:r>
         <w:rPr>
@@ -2468,23 +2450,7 @@
           <w:sz w:val="32"/>
           <w:szCs w:val="32"/>
         </w:rPr>
-        <w:t xml:space="preserve">Administrator of the website logs in with the </w:t>
-      </w:r>
-      <w:proofErr w:type="spellStart"/>
-      <w:r>
-        <w:rPr>
-          <w:sz w:val="32"/>
-          <w:szCs w:val="32"/>
-        </w:rPr>
-        <w:t>userId</w:t>
-      </w:r>
-      <w:proofErr w:type="spellEnd"/>
-      <w:r>
-        <w:rPr>
-          <w:sz w:val="32"/>
-          <w:szCs w:val="32"/>
-        </w:rPr>
-        <w:t xml:space="preserve"> and password provided to him.</w:t>
+        <w:t>Administrator of the website logs in with the userId and password provided to him.</w:t>
       </w:r>
     </w:p>
     <w:p>
@@ -2551,7 +2517,29 @@
           <w:sz w:val="32"/>
           <w:szCs w:val="32"/>
         </w:rPr>
-        <w:t>Use Case name: Add / Delete / Modify Bus Details</w:t>
+        <w:t xml:space="preserve">Use Case name: Add / </w:t>
+      </w:r>
+      <w:r>
+        <w:rPr>
+          <w:b/>
+          <w:bCs/>
+          <w:i/>
+          <w:iCs/>
+          <w:sz w:val="32"/>
+          <w:szCs w:val="32"/>
+        </w:rPr>
+        <w:t>Delete / Modify Train</w:t>
+      </w:r>
+      <w:r>
+        <w:rPr>
+          <w:b/>
+          <w:bCs/>
+          <w:i/>
+          <w:iCs/>
+          <w:sz w:val="32"/>
+          <w:szCs w:val="32"/>
+        </w:rPr>
+        <w:t xml:space="preserve"> Details</w:t>
       </w:r>
     </w:p>
     <w:p>

</xml_diff>